<commit_message>
Working on phase 2 assignment
</commit_message>
<xml_diff>
--- a/Assignment 3/Config.docx
+++ b/Assignment 3/Config.docx
@@ -282,6 +282,55 @@
           <w:lang w:eastAsia="en-NZ"/>
         </w:rPr>
       </w:pPr>
+      <w:r>
+        <w:rPr>
+          <w:rFonts w:eastAsia="Times New Roman" w:cstheme="minorHAnsi"/>
+          <w:sz w:val="16"/>
+          <w:szCs w:val="16"/>
+          <w:lang w:eastAsia="en-NZ"/>
+        </w:rPr>
+        <w:t>int range g0/0-</w:t>
+      </w:r>
+      <w:r>
+        <w:rPr>
+          <w:rFonts w:eastAsia="Times New Roman" w:cstheme="minorHAnsi"/>
+          <w:sz w:val="16"/>
+          <w:szCs w:val="16"/>
+          <w:lang w:eastAsia="en-NZ"/>
+        </w:rPr>
+        <w:t>2</w:t>
+      </w:r>
+    </w:p>
+    <w:p>
+      <w:pPr>
+        <w:spacing w:after="0" w:line="240" w:lineRule="auto"/>
+        <w:rPr>
+          <w:rFonts w:eastAsia="Times New Roman" w:cstheme="minorHAnsi"/>
+          <w:sz w:val="16"/>
+          <w:szCs w:val="16"/>
+          <w:lang w:eastAsia="en-NZ"/>
+        </w:rPr>
+      </w:pPr>
+      <w:r>
+        <w:rPr>
+          <w:rFonts w:eastAsia="Times New Roman" w:cstheme="minorHAnsi"/>
+          <w:sz w:val="16"/>
+          <w:szCs w:val="16"/>
+          <w:lang w:eastAsia="en-NZ"/>
+        </w:rPr>
+        <w:t>ip ospf priority 5</w:t>
+      </w:r>
+    </w:p>
+    <w:p>
+      <w:pPr>
+        <w:spacing w:after="0" w:line="240" w:lineRule="auto"/>
+        <w:rPr>
+          <w:rFonts w:eastAsia="Times New Roman" w:cstheme="minorHAnsi"/>
+          <w:sz w:val="16"/>
+          <w:szCs w:val="16"/>
+          <w:lang w:eastAsia="en-NZ"/>
+        </w:rPr>
+      </w:pPr>
     </w:p>
     <w:p>
       <w:pPr>
@@ -382,6 +431,26 @@
           <w:szCs w:val="16"/>
           <w:lang w:eastAsia="en-NZ"/>
         </w:rPr>
+        <w:t>area 1 range 10.8.0.0 255.255.0.0</w:t>
+      </w:r>
+    </w:p>
+    <w:p>
+      <w:pPr>
+        <w:spacing w:after="0" w:line="240" w:lineRule="auto"/>
+        <w:rPr>
+          <w:rFonts w:eastAsia="Times New Roman" w:cstheme="minorHAnsi"/>
+          <w:sz w:val="16"/>
+          <w:szCs w:val="16"/>
+          <w:lang w:eastAsia="en-NZ"/>
+        </w:rPr>
+      </w:pPr>
+      <w:r>
+        <w:rPr>
+          <w:rFonts w:eastAsia="Times New Roman" w:cstheme="minorHAnsi"/>
+          <w:sz w:val="16"/>
+          <w:szCs w:val="16"/>
+          <w:lang w:eastAsia="en-NZ"/>
+        </w:rPr>
         <w:t>network 10.7.50.9 0.0.0.0 area 0</w:t>
       </w:r>
     </w:p>
@@ -454,7 +523,900 @@
           <w:sz w:val="16"/>
           <w:szCs w:val="16"/>
         </w:rPr>
-        <w:t xml:space="preserve">area </w:t>
+        <w:t>area 1 authentication message-digest</w:t>
+      </w:r>
+    </w:p>
+    <w:p>
+      <w:pPr>
+        <w:spacing w:after="0" w:line="240" w:lineRule="auto"/>
+        <w:rPr>
+          <w:sz w:val="16"/>
+          <w:szCs w:val="16"/>
+        </w:rPr>
+      </w:pPr>
+      <w:r>
+        <w:rPr>
+          <w:sz w:val="16"/>
+          <w:szCs w:val="16"/>
+        </w:rPr>
+        <w:t>exit</w:t>
+      </w:r>
+    </w:p>
+    <w:p>
+      <w:pPr>
+        <w:spacing w:after="0" w:line="240" w:lineRule="auto"/>
+        <w:rPr>
+          <w:sz w:val="16"/>
+          <w:szCs w:val="16"/>
+        </w:rPr>
+      </w:pPr>
+      <w:r>
+        <w:rPr>
+          <w:sz w:val="16"/>
+          <w:szCs w:val="16"/>
+        </w:rPr>
+        <w:t>int g0/0</w:t>
+      </w:r>
+    </w:p>
+    <w:p>
+      <w:pPr>
+        <w:spacing w:after="0" w:line="240" w:lineRule="auto"/>
+        <w:rPr>
+          <w:sz w:val="16"/>
+          <w:szCs w:val="16"/>
+        </w:rPr>
+      </w:pPr>
+      <w:r>
+        <w:rPr>
+          <w:sz w:val="16"/>
+          <w:szCs w:val="16"/>
+        </w:rPr>
+        <w:t>ip ospf message-digest-key 1 md5 P@ssw0rd</w:t>
+      </w:r>
+    </w:p>
+    <w:p>
+      <w:pPr>
+        <w:spacing w:after="0" w:line="240" w:lineRule="auto"/>
+        <w:rPr>
+          <w:sz w:val="16"/>
+          <w:szCs w:val="16"/>
+        </w:rPr>
+      </w:pPr>
+      <w:r>
+        <w:rPr>
+          <w:sz w:val="16"/>
+          <w:szCs w:val="16"/>
+        </w:rPr>
+        <w:t>int g0/1</w:t>
+      </w:r>
+    </w:p>
+    <w:p>
+      <w:pPr>
+        <w:spacing w:after="0" w:line="240" w:lineRule="auto"/>
+        <w:rPr>
+          <w:sz w:val="16"/>
+          <w:szCs w:val="16"/>
+        </w:rPr>
+      </w:pPr>
+      <w:r>
+        <w:rPr>
+          <w:sz w:val="16"/>
+          <w:szCs w:val="16"/>
+        </w:rPr>
+        <w:t>ip ospf message-digest-key 1 md5 P@ssw0rd</w:t>
+      </w:r>
+    </w:p>
+    <w:p>
+      <w:pPr>
+        <w:spacing w:after="0" w:line="240" w:lineRule="auto"/>
+        <w:rPr>
+          <w:sz w:val="16"/>
+          <w:szCs w:val="16"/>
+        </w:rPr>
+      </w:pPr>
+      <w:r>
+        <w:rPr>
+          <w:sz w:val="16"/>
+          <w:szCs w:val="16"/>
+        </w:rPr>
+        <w:t>int g0/2</w:t>
+      </w:r>
+    </w:p>
+    <w:p>
+      <w:pPr>
+        <w:spacing w:after="0" w:line="240" w:lineRule="auto"/>
+        <w:rPr>
+          <w:sz w:val="16"/>
+          <w:szCs w:val="16"/>
+        </w:rPr>
+      </w:pPr>
+      <w:r>
+        <w:rPr>
+          <w:sz w:val="16"/>
+          <w:szCs w:val="16"/>
+        </w:rPr>
+        <w:t>ip ospf message-digest-key 1 md5 P@ssw0rd</w:t>
+      </w:r>
+    </w:p>
+    <w:p>
+      <w:pPr>
+        <w:spacing w:after="0" w:line="240" w:lineRule="auto"/>
+        <w:rPr>
+          <w:sz w:val="16"/>
+          <w:szCs w:val="16"/>
+        </w:rPr>
+      </w:pPr>
+    </w:p>
+    <w:p>
+      <w:pPr>
+        <w:spacing w:after="0" w:line="240" w:lineRule="auto"/>
+        <w:rPr>
+          <w:b/>
+          <w:sz w:val="16"/>
+          <w:szCs w:val="16"/>
+        </w:rPr>
+      </w:pPr>
+      <w:r>
+        <w:rPr>
+          <w:b/>
+          <w:sz w:val="16"/>
+          <w:szCs w:val="16"/>
+        </w:rPr>
+        <w:t>BGP Config:</w:t>
+      </w:r>
+    </w:p>
+    <w:p>
+      <w:pPr>
+        <w:spacing w:after="0" w:line="240" w:lineRule="auto"/>
+        <w:rPr>
+          <w:sz w:val="16"/>
+          <w:szCs w:val="16"/>
+        </w:rPr>
+      </w:pPr>
+      <w:r>
+        <w:rPr>
+          <w:sz w:val="16"/>
+          <w:szCs w:val="16"/>
+        </w:rPr>
+        <w:t>router bgp 65007</w:t>
+      </w:r>
+    </w:p>
+    <w:p>
+      <w:pPr>
+        <w:spacing w:after="0" w:line="240" w:lineRule="auto"/>
+        <w:rPr>
+          <w:sz w:val="16"/>
+          <w:szCs w:val="16"/>
+        </w:rPr>
+      </w:pPr>
+      <w:r>
+        <w:rPr>
+          <w:sz w:val="16"/>
+          <w:szCs w:val="16"/>
+        </w:rPr>
+        <w:t>bgp router-id 1.1.1.1</w:t>
+      </w:r>
+    </w:p>
+    <w:p>
+      <w:pPr>
+        <w:spacing w:after="0" w:line="240" w:lineRule="auto"/>
+        <w:rPr>
+          <w:sz w:val="16"/>
+          <w:szCs w:val="16"/>
+        </w:rPr>
+      </w:pPr>
+      <w:r>
+        <w:rPr>
+          <w:sz w:val="16"/>
+          <w:szCs w:val="16"/>
+        </w:rPr>
+        <w:t>neighbo</w:t>
+      </w:r>
+      <w:r>
+        <w:rPr>
+          <w:sz w:val="16"/>
+          <w:szCs w:val="16"/>
+        </w:rPr>
+        <w:t>r 10.7.50.2 remote-as 65007</w:t>
+      </w:r>
+    </w:p>
+    <w:p>
+      <w:pPr>
+        <w:spacing w:after="0" w:line="240" w:lineRule="auto"/>
+        <w:rPr>
+          <w:sz w:val="16"/>
+          <w:szCs w:val="16"/>
+        </w:rPr>
+      </w:pPr>
+      <w:r>
+        <w:rPr>
+          <w:sz w:val="16"/>
+          <w:szCs w:val="16"/>
+        </w:rPr>
+        <w:t>neighbor 172.16.17.2 remote-as 4700</w:t>
+      </w:r>
+    </w:p>
+    <w:p>
+      <w:pPr>
+        <w:spacing w:after="0" w:line="240" w:lineRule="auto"/>
+        <w:rPr>
+          <w:sz w:val="16"/>
+          <w:szCs w:val="16"/>
+        </w:rPr>
+      </w:pPr>
+    </w:p>
+    <w:p>
+      <w:pPr>
+        <w:spacing w:after="0" w:line="240" w:lineRule="auto"/>
+        <w:rPr>
+          <w:sz w:val="16"/>
+          <w:szCs w:val="16"/>
+        </w:rPr>
+      </w:pPr>
+      <w:r>
+        <w:rPr>
+          <w:sz w:val="16"/>
+          <w:szCs w:val="16"/>
+        </w:rPr>
+        <w:t>bgp default local-preference 200</w:t>
+      </w:r>
+    </w:p>
+    <w:p>
+      <w:pPr>
+        <w:spacing w:after="0" w:line="240" w:lineRule="auto"/>
+        <w:rPr>
+          <w:sz w:val="16"/>
+          <w:szCs w:val="16"/>
+        </w:rPr>
+      </w:pPr>
+      <w:r>
+        <w:rPr>
+          <w:sz w:val="16"/>
+          <w:szCs w:val="16"/>
+        </w:rPr>
+        <w:t>neighbor 172.16.17.2 route-map LOCAL-ONLY out</w:t>
+      </w:r>
+    </w:p>
+    <w:p>
+      <w:pPr>
+        <w:spacing w:after="0" w:line="240" w:lineRule="auto"/>
+        <w:rPr>
+          <w:sz w:val="16"/>
+          <w:szCs w:val="16"/>
+        </w:rPr>
+      </w:pPr>
+    </w:p>
+    <w:p>
+      <w:pPr>
+        <w:spacing w:after="0" w:line="240" w:lineRule="auto"/>
+        <w:rPr>
+          <w:sz w:val="16"/>
+          <w:szCs w:val="16"/>
+        </w:rPr>
+      </w:pPr>
+      <w:r>
+        <w:rPr>
+          <w:sz w:val="16"/>
+          <w:szCs w:val="16"/>
+        </w:rPr>
+        <w:t>route-map LOCAL-ONLY permit 10</w:t>
+      </w:r>
+    </w:p>
+    <w:p>
+      <w:pPr>
+        <w:spacing w:after="0" w:line="240" w:lineRule="auto"/>
+        <w:rPr>
+          <w:sz w:val="16"/>
+          <w:szCs w:val="16"/>
+        </w:rPr>
+      </w:pPr>
+      <w:r>
+        <w:rPr>
+          <w:sz w:val="16"/>
+          <w:szCs w:val="16"/>
+        </w:rPr>
+        <w:t>match as-path 1</w:t>
+      </w:r>
+    </w:p>
+    <w:p>
+      <w:pPr>
+        <w:spacing w:after="0" w:line="240" w:lineRule="auto"/>
+        <w:rPr>
+          <w:sz w:val="16"/>
+          <w:szCs w:val="16"/>
+        </w:rPr>
+      </w:pPr>
+    </w:p>
+    <w:p>
+      <w:pPr>
+        <w:spacing w:after="0" w:line="240" w:lineRule="auto"/>
+        <w:rPr>
+          <w:sz w:val="16"/>
+          <w:szCs w:val="16"/>
+        </w:rPr>
+      </w:pPr>
+      <w:r>
+        <w:rPr>
+          <w:sz w:val="16"/>
+          <w:szCs w:val="16"/>
+        </w:rPr>
+        <w:t>ip as-path access-list 1 permit ^$</w:t>
+      </w:r>
+    </w:p>
+    <w:p>
+      <w:pPr>
+        <w:spacing w:after="0" w:line="240" w:lineRule="auto"/>
+        <w:rPr>
+          <w:rFonts w:eastAsia="Times New Roman" w:cstheme="minorHAnsi"/>
+          <w:sz w:val="16"/>
+          <w:szCs w:val="16"/>
+          <w:lang w:eastAsia="en-NZ"/>
+        </w:rPr>
+      </w:pPr>
+    </w:p>
+    <w:p>
+      <w:pPr>
+        <w:rPr>
+          <w:rFonts w:eastAsia="Times New Roman" w:cstheme="minorHAnsi"/>
+          <w:sz w:val="16"/>
+          <w:szCs w:val="16"/>
+          <w:lang w:eastAsia="en-NZ"/>
+        </w:rPr>
+      </w:pPr>
+      <w:r>
+        <w:rPr>
+          <w:rFonts w:eastAsia="Times New Roman" w:cstheme="minorHAnsi"/>
+          <w:sz w:val="16"/>
+          <w:szCs w:val="16"/>
+          <w:lang w:eastAsia="en-NZ"/>
+        </w:rPr>
+        <w:br w:type="page"/>
+      </w:r>
+    </w:p>
+    <w:p>
+      <w:pPr>
+        <w:pStyle w:val="Heading2"/>
+      </w:pPr>
+      <w:r>
+        <w:rPr>
+          <w:lang w:eastAsia="en-NZ"/>
+        </w:rPr>
+        <w:lastRenderedPageBreak/>
+        <w:t>Core2:</w:t>
+      </w:r>
+    </w:p>
+    <w:p>
+      <w:pPr>
+        <w:spacing w:after="0" w:line="240" w:lineRule="auto"/>
+        <w:rPr>
+          <w:rFonts w:eastAsia="Times New Roman" w:cstheme="minorHAnsi"/>
+          <w:b/>
+          <w:sz w:val="16"/>
+          <w:szCs w:val="16"/>
+          <w:lang w:eastAsia="en-NZ"/>
+        </w:rPr>
+      </w:pPr>
+      <w:r>
+        <w:rPr>
+          <w:rFonts w:eastAsia="Times New Roman" w:cstheme="minorHAnsi"/>
+          <w:b/>
+          <w:sz w:val="16"/>
+          <w:szCs w:val="16"/>
+          <w:lang w:eastAsia="en-NZ"/>
+        </w:rPr>
+        <w:t>Interface Config</w:t>
+      </w:r>
+    </w:p>
+    <w:p>
+      <w:pPr>
+        <w:spacing w:after="0" w:line="240" w:lineRule="auto"/>
+        <w:rPr>
+          <w:rFonts w:eastAsia="Times New Roman" w:cstheme="minorHAnsi"/>
+          <w:sz w:val="16"/>
+          <w:szCs w:val="16"/>
+          <w:lang w:eastAsia="en-NZ"/>
+        </w:rPr>
+      </w:pPr>
+      <w:r>
+        <w:rPr>
+          <w:rFonts w:eastAsia="Times New Roman" w:cstheme="minorHAnsi"/>
+          <w:sz w:val="16"/>
+          <w:szCs w:val="16"/>
+          <w:lang w:eastAsia="en-NZ"/>
+        </w:rPr>
+        <w:t>int g0/0</w:t>
+      </w:r>
+    </w:p>
+    <w:p>
+      <w:pPr>
+        <w:spacing w:after="0" w:line="240" w:lineRule="auto"/>
+        <w:rPr>
+          <w:rFonts w:eastAsia="Times New Roman" w:cstheme="minorHAnsi"/>
+          <w:sz w:val="16"/>
+          <w:szCs w:val="16"/>
+          <w:lang w:eastAsia="en-NZ"/>
+        </w:rPr>
+      </w:pPr>
+      <w:r>
+        <w:rPr>
+          <w:rFonts w:eastAsia="Times New Roman" w:cstheme="minorHAnsi"/>
+          <w:sz w:val="16"/>
+          <w:szCs w:val="16"/>
+          <w:lang w:eastAsia="en-NZ"/>
+        </w:rPr>
+        <w:t>ip address 10.7.50.5 255.255.255.252</w:t>
+      </w:r>
+    </w:p>
+    <w:p>
+      <w:pPr>
+        <w:spacing w:after="0" w:line="240" w:lineRule="auto"/>
+        <w:rPr>
+          <w:rFonts w:eastAsia="Times New Roman" w:cstheme="minorHAnsi"/>
+          <w:sz w:val="16"/>
+          <w:szCs w:val="16"/>
+          <w:lang w:eastAsia="en-NZ"/>
+        </w:rPr>
+      </w:pPr>
+      <w:r>
+        <w:rPr>
+          <w:rFonts w:eastAsia="Times New Roman" w:cstheme="minorHAnsi"/>
+          <w:sz w:val="16"/>
+          <w:szCs w:val="16"/>
+          <w:lang w:eastAsia="en-NZ"/>
+        </w:rPr>
+        <w:t>no shut</w:t>
+      </w:r>
+    </w:p>
+    <w:p>
+      <w:pPr>
+        <w:spacing w:after="0" w:line="240" w:lineRule="auto"/>
+        <w:rPr>
+          <w:rFonts w:eastAsia="Times New Roman" w:cstheme="minorHAnsi"/>
+          <w:sz w:val="16"/>
+          <w:szCs w:val="16"/>
+          <w:lang w:eastAsia="en-NZ"/>
+        </w:rPr>
+      </w:pPr>
+      <w:r>
+        <w:rPr>
+          <w:rFonts w:eastAsia="Times New Roman" w:cstheme="minorHAnsi"/>
+          <w:sz w:val="16"/>
+          <w:szCs w:val="16"/>
+          <w:lang w:eastAsia="en-NZ"/>
+        </w:rPr>
+        <w:t>int g0/1</w:t>
+      </w:r>
+    </w:p>
+    <w:p>
+      <w:pPr>
+        <w:spacing w:after="0" w:line="240" w:lineRule="auto"/>
+        <w:rPr>
+          <w:rFonts w:eastAsia="Times New Roman" w:cstheme="minorHAnsi"/>
+          <w:sz w:val="16"/>
+          <w:szCs w:val="16"/>
+          <w:lang w:eastAsia="en-NZ"/>
+        </w:rPr>
+      </w:pPr>
+      <w:r>
+        <w:rPr>
+          <w:rFonts w:eastAsia="Times New Roman" w:cstheme="minorHAnsi"/>
+          <w:sz w:val="16"/>
+          <w:szCs w:val="16"/>
+          <w:lang w:eastAsia="en-NZ"/>
+        </w:rPr>
+        <w:t>ip address 10.7.50.2 255.255.255.252</w:t>
+      </w:r>
+    </w:p>
+    <w:p>
+      <w:pPr>
+        <w:spacing w:after="0" w:line="240" w:lineRule="auto"/>
+        <w:rPr>
+          <w:rFonts w:eastAsia="Times New Roman" w:cstheme="minorHAnsi"/>
+          <w:sz w:val="16"/>
+          <w:szCs w:val="16"/>
+          <w:lang w:eastAsia="en-NZ"/>
+        </w:rPr>
+      </w:pPr>
+      <w:r>
+        <w:rPr>
+          <w:rFonts w:eastAsia="Times New Roman" w:cstheme="minorHAnsi"/>
+          <w:sz w:val="16"/>
+          <w:szCs w:val="16"/>
+          <w:lang w:eastAsia="en-NZ"/>
+        </w:rPr>
+        <w:t>no shut</w:t>
+      </w:r>
+    </w:p>
+    <w:p>
+      <w:pPr>
+        <w:spacing w:after="0" w:line="240" w:lineRule="auto"/>
+        <w:rPr>
+          <w:rFonts w:eastAsia="Times New Roman" w:cstheme="minorHAnsi"/>
+          <w:sz w:val="16"/>
+          <w:szCs w:val="16"/>
+          <w:lang w:eastAsia="en-NZ"/>
+        </w:rPr>
+      </w:pPr>
+      <w:r>
+        <w:rPr>
+          <w:rFonts w:eastAsia="Times New Roman" w:cstheme="minorHAnsi"/>
+          <w:sz w:val="16"/>
+          <w:szCs w:val="16"/>
+          <w:lang w:eastAsia="en-NZ"/>
+        </w:rPr>
+        <w:t>int g0/3</w:t>
+      </w:r>
+    </w:p>
+    <w:p>
+      <w:pPr>
+        <w:spacing w:after="0" w:line="240" w:lineRule="auto"/>
+        <w:rPr>
+          <w:rFonts w:eastAsia="Times New Roman" w:cstheme="minorHAnsi"/>
+          <w:sz w:val="16"/>
+          <w:szCs w:val="16"/>
+          <w:lang w:eastAsia="en-NZ"/>
+        </w:rPr>
+      </w:pPr>
+      <w:r>
+        <w:rPr>
+          <w:rFonts w:eastAsia="Times New Roman" w:cstheme="minorHAnsi"/>
+          <w:sz w:val="16"/>
+          <w:szCs w:val="16"/>
+          <w:lang w:eastAsia="en-NZ"/>
+        </w:rPr>
+        <w:t>ip address 172.16.17.5 255.255.255.252</w:t>
+      </w:r>
+    </w:p>
+    <w:p>
+      <w:pPr>
+        <w:spacing w:after="0" w:line="240" w:lineRule="auto"/>
+        <w:rPr>
+          <w:rFonts w:eastAsia="Times New Roman" w:cstheme="minorHAnsi"/>
+          <w:sz w:val="16"/>
+          <w:szCs w:val="16"/>
+          <w:lang w:eastAsia="en-NZ"/>
+        </w:rPr>
+      </w:pPr>
+      <w:r>
+        <w:rPr>
+          <w:rFonts w:eastAsia="Times New Roman" w:cstheme="minorHAnsi"/>
+          <w:sz w:val="16"/>
+          <w:szCs w:val="16"/>
+          <w:lang w:eastAsia="en-NZ"/>
+        </w:rPr>
+        <w:t>no shut</w:t>
+      </w:r>
+    </w:p>
+    <w:p>
+      <w:pPr>
+        <w:spacing w:after="0" w:line="240" w:lineRule="auto"/>
+        <w:rPr>
+          <w:rFonts w:eastAsia="Times New Roman" w:cstheme="minorHAnsi"/>
+          <w:sz w:val="16"/>
+          <w:szCs w:val="16"/>
+          <w:lang w:eastAsia="en-NZ"/>
+        </w:rPr>
+      </w:pPr>
+    </w:p>
+    <w:p>
+      <w:pPr>
+        <w:spacing w:after="0" w:line="240" w:lineRule="auto"/>
+        <w:rPr>
+          <w:sz w:val="16"/>
+          <w:szCs w:val="16"/>
+        </w:rPr>
+      </w:pPr>
+    </w:p>
+    <w:p>
+      <w:pPr>
+        <w:spacing w:after="0" w:line="240" w:lineRule="auto"/>
+        <w:rPr>
+          <w:sz w:val="16"/>
+          <w:szCs w:val="16"/>
+        </w:rPr>
+      </w:pPr>
+      <w:r>
+        <w:rPr>
+          <w:rFonts w:eastAsia="Times New Roman" w:cstheme="minorHAnsi"/>
+          <w:b/>
+          <w:sz w:val="16"/>
+          <w:szCs w:val="16"/>
+          <w:lang w:eastAsia="en-NZ"/>
+        </w:rPr>
+        <w:t>OSPF Config:</w:t>
+      </w:r>
+      <w:r>
+        <w:rPr>
+          <w:sz w:val="16"/>
+          <w:szCs w:val="16"/>
+        </w:rPr>
+        <w:t xml:space="preserve"> </w:t>
+      </w:r>
+    </w:p>
+    <w:p>
+      <w:pPr>
+        <w:spacing w:after="0" w:line="240" w:lineRule="auto"/>
+        <w:rPr>
+          <w:sz w:val="16"/>
+          <w:szCs w:val="16"/>
+        </w:rPr>
+      </w:pPr>
+      <w:r>
+        <w:rPr>
+          <w:sz w:val="16"/>
+          <w:szCs w:val="16"/>
+        </w:rPr>
+        <w:t>router ospf 1</w:t>
+      </w:r>
+    </w:p>
+    <w:p>
+      <w:pPr>
+        <w:spacing w:after="0" w:line="240" w:lineRule="auto"/>
+        <w:rPr>
+          <w:sz w:val="16"/>
+          <w:szCs w:val="16"/>
+        </w:rPr>
+      </w:pPr>
+      <w:r>
+        <w:rPr>
+          <w:sz w:val="16"/>
+          <w:szCs w:val="16"/>
+        </w:rPr>
+        <w:t xml:space="preserve">router-id </w:t>
+      </w:r>
+      <w:r>
+        <w:rPr>
+          <w:sz w:val="16"/>
+          <w:szCs w:val="16"/>
+        </w:rPr>
+        <w:t>2.2.2.2</w:t>
+      </w:r>
+    </w:p>
+    <w:p>
+      <w:pPr>
+        <w:spacing w:after="0" w:line="240" w:lineRule="auto"/>
+        <w:rPr>
+          <w:sz w:val="16"/>
+          <w:szCs w:val="16"/>
+        </w:rPr>
+      </w:pPr>
+      <w:r>
+        <w:rPr>
+          <w:sz w:val="16"/>
+          <w:szCs w:val="16"/>
+        </w:rPr>
+        <w:t>log-adjacency-changes</w:t>
+      </w:r>
+    </w:p>
+    <w:p>
+      <w:pPr>
+        <w:spacing w:after="0" w:line="240" w:lineRule="auto"/>
+        <w:rPr>
+          <w:sz w:val="16"/>
+          <w:szCs w:val="16"/>
+        </w:rPr>
+      </w:pPr>
+      <w:r>
+        <w:rPr>
+          <w:sz w:val="16"/>
+          <w:szCs w:val="16"/>
+        </w:rPr>
+        <w:t>network 10.7.50.</w:t>
+      </w:r>
+      <w:r>
+        <w:rPr>
+          <w:sz w:val="16"/>
+          <w:szCs w:val="16"/>
+        </w:rPr>
+        <w:t>2</w:t>
+      </w:r>
+      <w:r>
+        <w:rPr>
+          <w:sz w:val="16"/>
+          <w:szCs w:val="16"/>
+        </w:rPr>
+        <w:t xml:space="preserve"> 0.0.0.0 area 0</w:t>
+      </w:r>
+    </w:p>
+    <w:p>
+      <w:pPr>
+        <w:spacing w:after="0" w:line="240" w:lineRule="auto"/>
+        <w:rPr>
+          <w:sz w:val="16"/>
+          <w:szCs w:val="16"/>
+        </w:rPr>
+      </w:pPr>
+      <w:r>
+        <w:rPr>
+          <w:sz w:val="16"/>
+          <w:szCs w:val="16"/>
+        </w:rPr>
+        <w:t>network 10.7.50.</w:t>
+      </w:r>
+      <w:r>
+        <w:rPr>
+          <w:sz w:val="16"/>
+          <w:szCs w:val="16"/>
+        </w:rPr>
+        <w:t>5</w:t>
+      </w:r>
+      <w:r>
+        <w:rPr>
+          <w:sz w:val="16"/>
+          <w:szCs w:val="16"/>
+        </w:rPr>
+        <w:t xml:space="preserve"> 0.0.0.0 area 0</w:t>
+      </w:r>
+    </w:p>
+    <w:p>
+      <w:pPr>
+        <w:spacing w:after="0" w:line="240" w:lineRule="auto"/>
+        <w:rPr>
+          <w:sz w:val="16"/>
+          <w:szCs w:val="16"/>
+        </w:rPr>
+      </w:pPr>
+      <w:r>
+        <w:rPr>
+          <w:sz w:val="16"/>
+          <w:szCs w:val="16"/>
+        </w:rPr>
+        <w:t>area 0 authentication message-digest</w:t>
+      </w:r>
+    </w:p>
+    <w:p>
+      <w:pPr>
+        <w:spacing w:after="0" w:line="240" w:lineRule="auto"/>
+        <w:rPr>
+          <w:sz w:val="16"/>
+          <w:szCs w:val="16"/>
+        </w:rPr>
+      </w:pPr>
+      <w:r>
+        <w:rPr>
+          <w:sz w:val="16"/>
+          <w:szCs w:val="16"/>
+        </w:rPr>
+        <w:t>exit</w:t>
+      </w:r>
+    </w:p>
+    <w:p>
+      <w:pPr>
+        <w:spacing w:after="0" w:line="240" w:lineRule="auto"/>
+        <w:rPr>
+          <w:sz w:val="16"/>
+          <w:szCs w:val="16"/>
+        </w:rPr>
+      </w:pPr>
+      <w:r>
+        <w:rPr>
+          <w:sz w:val="16"/>
+          <w:szCs w:val="16"/>
+        </w:rPr>
+        <w:t>int g0/0</w:t>
+      </w:r>
+    </w:p>
+    <w:p>
+      <w:pPr>
+        <w:spacing w:after="0" w:line="240" w:lineRule="auto"/>
+        <w:rPr>
+          <w:sz w:val="16"/>
+          <w:szCs w:val="16"/>
+        </w:rPr>
+      </w:pPr>
+      <w:r>
+        <w:rPr>
+          <w:sz w:val="16"/>
+          <w:szCs w:val="16"/>
+        </w:rPr>
+        <w:t>ip ospf message-digest-key 1 md5 P@ssw0rd</w:t>
+      </w:r>
+    </w:p>
+    <w:p>
+      <w:pPr>
+        <w:spacing w:after="0" w:line="240" w:lineRule="auto"/>
+        <w:rPr>
+          <w:sz w:val="16"/>
+          <w:szCs w:val="16"/>
+        </w:rPr>
+      </w:pPr>
+      <w:r>
+        <w:rPr>
+          <w:sz w:val="16"/>
+          <w:szCs w:val="16"/>
+        </w:rPr>
+        <w:t>int g0/1</w:t>
+      </w:r>
+    </w:p>
+    <w:p>
+      <w:pPr>
+        <w:spacing w:after="0" w:line="240" w:lineRule="auto"/>
+        <w:rPr>
+          <w:sz w:val="16"/>
+          <w:szCs w:val="16"/>
+        </w:rPr>
+      </w:pPr>
+      <w:r>
+        <w:rPr>
+          <w:sz w:val="16"/>
+          <w:szCs w:val="16"/>
+        </w:rPr>
+        <w:t>ip ospf message-digest-key 1 md5 P@ssw0rd</w:t>
+      </w:r>
+    </w:p>
+    <w:p>
+      <w:pPr>
+        <w:spacing w:after="0" w:line="240" w:lineRule="auto"/>
+        <w:rPr>
+          <w:sz w:val="16"/>
+          <w:szCs w:val="16"/>
+        </w:rPr>
+      </w:pPr>
+    </w:p>
+    <w:p>
+      <w:pPr>
+        <w:spacing w:after="0" w:line="240" w:lineRule="auto"/>
+        <w:rPr>
+          <w:b/>
+          <w:sz w:val="16"/>
+          <w:szCs w:val="16"/>
+        </w:rPr>
+      </w:pPr>
+      <w:r>
+        <w:rPr>
+          <w:b/>
+          <w:sz w:val="16"/>
+          <w:szCs w:val="16"/>
+        </w:rPr>
+        <w:t>BGP Config:</w:t>
+      </w:r>
+    </w:p>
+    <w:p>
+      <w:pPr>
+        <w:spacing w:after="0" w:line="240" w:lineRule="auto"/>
+        <w:rPr>
+          <w:sz w:val="16"/>
+          <w:szCs w:val="16"/>
+        </w:rPr>
+      </w:pPr>
+      <w:r>
+        <w:rPr>
+          <w:sz w:val="16"/>
+          <w:szCs w:val="16"/>
+        </w:rPr>
+        <w:t>router bgp 65007</w:t>
+      </w:r>
+    </w:p>
+    <w:p>
+      <w:pPr>
+        <w:spacing w:after="0" w:line="240" w:lineRule="auto"/>
+        <w:rPr>
+          <w:sz w:val="16"/>
+          <w:szCs w:val="16"/>
+        </w:rPr>
+      </w:pPr>
+      <w:r>
+        <w:rPr>
+          <w:sz w:val="16"/>
+          <w:szCs w:val="16"/>
+        </w:rPr>
+        <w:t>bgp router-id 2.2.2.2</w:t>
+      </w:r>
+    </w:p>
+    <w:p>
+      <w:pPr>
+        <w:spacing w:after="0" w:line="240" w:lineRule="auto"/>
+        <w:rPr>
+          <w:sz w:val="16"/>
+          <w:szCs w:val="16"/>
+        </w:rPr>
+      </w:pPr>
+      <w:r>
+        <w:rPr>
+          <w:sz w:val="16"/>
+          <w:szCs w:val="16"/>
+        </w:rPr>
+        <w:t>neighbor 10.7.50.</w:t>
       </w:r>
       <w:r>
         <w:rPr>
@@ -468,660 +1430,264 @@
           <w:sz w:val="16"/>
           <w:szCs w:val="16"/>
         </w:rPr>
-        <w:t xml:space="preserve"> authentication message-digest</w:t>
-      </w:r>
-    </w:p>
-    <w:p>
-      <w:pPr>
-        <w:spacing w:after="0" w:line="240" w:lineRule="auto"/>
-        <w:rPr>
-          <w:sz w:val="16"/>
-          <w:szCs w:val="16"/>
-        </w:rPr>
-      </w:pPr>
-      <w:r>
-        <w:rPr>
-          <w:sz w:val="16"/>
-          <w:szCs w:val="16"/>
-        </w:rPr>
-        <w:t>exit</w:t>
-      </w:r>
-    </w:p>
-    <w:p>
-      <w:pPr>
-        <w:spacing w:after="0" w:line="240" w:lineRule="auto"/>
-        <w:rPr>
-          <w:sz w:val="16"/>
-          <w:szCs w:val="16"/>
-        </w:rPr>
-      </w:pPr>
-      <w:r>
-        <w:rPr>
-          <w:sz w:val="16"/>
-          <w:szCs w:val="16"/>
-        </w:rPr>
-        <w:t>int g0/0</w:t>
-      </w:r>
-    </w:p>
-    <w:p>
-      <w:pPr>
-        <w:spacing w:after="0" w:line="240" w:lineRule="auto"/>
-        <w:rPr>
-          <w:sz w:val="16"/>
-          <w:szCs w:val="16"/>
-        </w:rPr>
-      </w:pPr>
-      <w:r>
-        <w:rPr>
-          <w:sz w:val="16"/>
-          <w:szCs w:val="16"/>
-        </w:rPr>
-        <w:t>ip ospf message-digest-key 1 md5 P@ssw0rd</w:t>
-      </w:r>
-    </w:p>
-    <w:p>
-      <w:pPr>
-        <w:spacing w:after="0" w:line="240" w:lineRule="auto"/>
-        <w:rPr>
-          <w:sz w:val="16"/>
-          <w:szCs w:val="16"/>
-        </w:rPr>
-      </w:pPr>
-      <w:r>
-        <w:rPr>
-          <w:sz w:val="16"/>
-          <w:szCs w:val="16"/>
-        </w:rPr>
-        <w:t>int g0/1</w:t>
-      </w:r>
-    </w:p>
-    <w:p>
-      <w:pPr>
-        <w:spacing w:after="0" w:line="240" w:lineRule="auto"/>
-        <w:rPr>
-          <w:sz w:val="16"/>
-          <w:szCs w:val="16"/>
-        </w:rPr>
-      </w:pPr>
-      <w:r>
-        <w:rPr>
-          <w:sz w:val="16"/>
-          <w:szCs w:val="16"/>
-        </w:rPr>
-        <w:t>ip ospf message-digest-key 1 md5 P@ssw0rd</w:t>
-      </w:r>
-    </w:p>
-    <w:p>
-      <w:pPr>
-        <w:spacing w:after="0" w:line="240" w:lineRule="auto"/>
-        <w:rPr>
-          <w:sz w:val="16"/>
-          <w:szCs w:val="16"/>
-        </w:rPr>
-      </w:pPr>
-      <w:r>
-        <w:rPr>
-          <w:sz w:val="16"/>
-          <w:szCs w:val="16"/>
-        </w:rPr>
-        <w:t>int g0/</w:t>
-      </w:r>
-      <w:r>
-        <w:rPr>
-          <w:sz w:val="16"/>
-          <w:szCs w:val="16"/>
-        </w:rPr>
-        <w:t>2</w:t>
-      </w:r>
-    </w:p>
-    <w:p>
-      <w:pPr>
-        <w:spacing w:after="0" w:line="240" w:lineRule="auto"/>
-        <w:rPr>
-          <w:sz w:val="16"/>
-          <w:szCs w:val="16"/>
-        </w:rPr>
-      </w:pPr>
-      <w:r>
-        <w:rPr>
-          <w:sz w:val="16"/>
-          <w:szCs w:val="16"/>
-        </w:rPr>
-        <w:t>ip ospf message-digest-key 1 md5 P@ssw0rd</w:t>
-      </w:r>
-    </w:p>
-    <w:p>
-      <w:pPr>
-        <w:spacing w:after="0" w:line="240" w:lineRule="auto"/>
-        <w:rPr>
-          <w:sz w:val="16"/>
-          <w:szCs w:val="16"/>
-        </w:rPr>
-      </w:pPr>
-    </w:p>
-    <w:p>
-      <w:pPr>
-        <w:spacing w:after="0" w:line="240" w:lineRule="auto"/>
-        <w:rPr>
-          <w:rFonts w:eastAsia="Times New Roman" w:cstheme="minorHAnsi"/>
-          <w:sz w:val="16"/>
-          <w:szCs w:val="16"/>
-          <w:lang w:eastAsia="en-NZ"/>
-        </w:rPr>
-      </w:pPr>
-    </w:p>
-    <w:p>
-      <w:pPr>
-        <w:spacing w:after="0" w:line="240" w:lineRule="auto"/>
-        <w:rPr>
-          <w:rFonts w:eastAsia="Times New Roman" w:cstheme="minorHAnsi"/>
-          <w:sz w:val="16"/>
-          <w:szCs w:val="16"/>
-          <w:lang w:eastAsia="en-NZ"/>
-        </w:rPr>
-      </w:pPr>
+        <w:t xml:space="preserve"> remote-as 65007</w:t>
+      </w:r>
+    </w:p>
+    <w:p>
+      <w:pPr>
+        <w:spacing w:after="0" w:line="240" w:lineRule="auto"/>
+        <w:rPr>
+          <w:sz w:val="16"/>
+          <w:szCs w:val="16"/>
+        </w:rPr>
+      </w:pPr>
+      <w:r>
+        <w:rPr>
+          <w:sz w:val="16"/>
+          <w:szCs w:val="16"/>
+        </w:rPr>
+        <w:t>neighbor 172.16.17.</w:t>
+      </w:r>
+      <w:r>
+        <w:rPr>
+          <w:sz w:val="16"/>
+          <w:szCs w:val="16"/>
+        </w:rPr>
+        <w:t>6</w:t>
+      </w:r>
+      <w:r>
+        <w:rPr>
+          <w:sz w:val="16"/>
+          <w:szCs w:val="16"/>
+        </w:rPr>
+        <w:t xml:space="preserve"> remote-as 4700</w:t>
+      </w:r>
+    </w:p>
+    <w:p>
+      <w:pPr>
+        <w:spacing w:after="0" w:line="240" w:lineRule="auto"/>
+        <w:rPr>
+          <w:sz w:val="16"/>
+          <w:szCs w:val="16"/>
+        </w:rPr>
+      </w:pPr>
+    </w:p>
+    <w:p>
+      <w:pPr>
+        <w:spacing w:after="0" w:line="240" w:lineRule="auto"/>
+        <w:rPr>
+          <w:sz w:val="16"/>
+          <w:szCs w:val="16"/>
+        </w:rPr>
+      </w:pPr>
+      <w:r>
+        <w:rPr>
+          <w:sz w:val="16"/>
+          <w:szCs w:val="16"/>
+        </w:rPr>
+        <w:t>neighbor 172.16.17.</w:t>
+      </w:r>
+      <w:r>
+        <w:rPr>
+          <w:sz w:val="16"/>
+          <w:szCs w:val="16"/>
+        </w:rPr>
+        <w:t>6</w:t>
+      </w:r>
+      <w:r>
+        <w:rPr>
+          <w:sz w:val="16"/>
+          <w:szCs w:val="16"/>
+        </w:rPr>
+        <w:t xml:space="preserve"> route-map LOCAL-ONLY</w:t>
+      </w:r>
+      <w:r>
+        <w:rPr>
+          <w:sz w:val="16"/>
+          <w:szCs w:val="16"/>
+        </w:rPr>
+        <w:t>-PREPEND</w:t>
+      </w:r>
+      <w:r>
+        <w:rPr>
+          <w:sz w:val="16"/>
+          <w:szCs w:val="16"/>
+        </w:rPr>
+        <w:t xml:space="preserve"> out</w:t>
+      </w:r>
+    </w:p>
+    <w:p>
+      <w:pPr>
+        <w:spacing w:after="0" w:line="240" w:lineRule="auto"/>
+        <w:rPr>
+          <w:sz w:val="16"/>
+          <w:szCs w:val="16"/>
+        </w:rPr>
+      </w:pPr>
+    </w:p>
+    <w:p>
+      <w:pPr>
+        <w:spacing w:after="0" w:line="240" w:lineRule="auto"/>
+        <w:rPr>
+          <w:sz w:val="16"/>
+          <w:szCs w:val="16"/>
+        </w:rPr>
+      </w:pPr>
+      <w:r>
+        <w:rPr>
+          <w:sz w:val="16"/>
+          <w:szCs w:val="16"/>
+        </w:rPr>
+        <w:t>route-map LOCAL-ONLY-PREPEND permit 10</w:t>
+      </w:r>
+    </w:p>
+    <w:p>
+      <w:pPr>
+        <w:spacing w:after="0" w:line="240" w:lineRule="auto"/>
+        <w:rPr>
+          <w:sz w:val="16"/>
+          <w:szCs w:val="16"/>
+        </w:rPr>
+      </w:pPr>
+      <w:r>
+        <w:rPr>
+          <w:sz w:val="16"/>
+          <w:szCs w:val="16"/>
+        </w:rPr>
+        <w:t>match as-path 1</w:t>
+      </w:r>
+    </w:p>
+    <w:p>
+      <w:pPr>
+        <w:spacing w:after="0" w:line="240" w:lineRule="auto"/>
+        <w:rPr>
+          <w:sz w:val="16"/>
+          <w:szCs w:val="16"/>
+        </w:rPr>
+      </w:pPr>
+      <w:r>
+        <w:rPr>
+          <w:sz w:val="16"/>
+          <w:szCs w:val="16"/>
+        </w:rPr>
+        <w:t>set as-path prepend 65007</w:t>
+      </w:r>
+      <w:r>
+        <w:rPr>
+          <w:sz w:val="16"/>
+          <w:szCs w:val="16"/>
+        </w:rPr>
+        <w:t xml:space="preserve"> 65007</w:t>
+      </w:r>
+      <w:bookmarkStart w:id="0" w:name="_GoBack"/>
+      <w:bookmarkEnd w:id="0"/>
+    </w:p>
+    <w:p>
+      <w:pPr>
+        <w:spacing w:after="0" w:line="240" w:lineRule="auto"/>
+        <w:rPr>
+          <w:sz w:val="16"/>
+          <w:szCs w:val="16"/>
+        </w:rPr>
+      </w:pPr>
+    </w:p>
+    <w:p>
+      <w:pPr>
+        <w:spacing w:after="0" w:line="240" w:lineRule="auto"/>
+        <w:rPr>
+          <w:sz w:val="16"/>
+          <w:szCs w:val="16"/>
+        </w:rPr>
+      </w:pPr>
+      <w:r>
+        <w:rPr>
+          <w:sz w:val="16"/>
+          <w:szCs w:val="16"/>
+        </w:rPr>
+        <w:t>ip as-path access-list 1 permit ^$</w:t>
+      </w:r>
+    </w:p>
+    <w:p>
+      <w:pPr>
+        <w:spacing w:after="0" w:line="240" w:lineRule="auto"/>
+        <w:rPr>
+          <w:sz w:val="16"/>
+          <w:szCs w:val="16"/>
+        </w:rPr>
+      </w:pPr>
+    </w:p>
+    <w:p>
+      <w:pPr>
+        <w:spacing w:after="0" w:line="240" w:lineRule="auto"/>
+        <w:rPr>
+          <w:sz w:val="16"/>
+          <w:szCs w:val="16"/>
+        </w:rPr>
+      </w:pPr>
+    </w:p>
+    <w:p>
+      <w:pPr>
+        <w:spacing w:after="0" w:line="240" w:lineRule="auto"/>
+        <w:rPr>
+          <w:sz w:val="16"/>
+          <w:szCs w:val="16"/>
+        </w:rPr>
+      </w:pPr>
+    </w:p>
+    <w:p>
+      <w:pPr>
+        <w:spacing w:after="0" w:line="240" w:lineRule="auto"/>
+        <w:rPr>
+          <w:sz w:val="16"/>
+          <w:szCs w:val="16"/>
+        </w:rPr>
+      </w:pPr>
+    </w:p>
+    <w:p>
+      <w:pPr>
+        <w:spacing w:after="0" w:line="240" w:lineRule="auto"/>
+        <w:rPr>
+          <w:sz w:val="16"/>
+          <w:szCs w:val="16"/>
+        </w:rPr>
+      </w:pPr>
+    </w:p>
+    <w:p>
+      <w:pPr>
+        <w:rPr>
+          <w:rFonts w:asciiTheme="majorHAnsi" w:eastAsiaTheme="majorEastAsia" w:hAnsiTheme="majorHAnsi" w:cstheme="majorBidi"/>
+          <w:color w:val="365F91" w:themeColor="accent1" w:themeShade="BF"/>
+          <w:sz w:val="26"/>
+          <w:szCs w:val="26"/>
+        </w:rPr>
+      </w:pPr>
+      <w:r>
+        <w:br w:type="page"/>
+      </w:r>
     </w:p>
     <w:p>
       <w:pPr>
         <w:pStyle w:val="Heading2"/>
       </w:pPr>
       <w:r>
-        <w:rPr>
-          <w:lang w:eastAsia="en-NZ"/>
-        </w:rPr>
-        <w:t>Core2:</w:t>
-      </w:r>
-    </w:p>
-    <w:p>
-      <w:pPr>
-        <w:spacing w:after="0" w:line="240" w:lineRule="auto"/>
-        <w:rPr>
-          <w:rFonts w:eastAsia="Times New Roman" w:cstheme="minorHAnsi"/>
+        <w:lastRenderedPageBreak/>
+        <w:t>SiteB</w:t>
+      </w:r>
+    </w:p>
+    <w:p>
+      <w:pPr>
+        <w:spacing w:after="0" w:line="240" w:lineRule="auto"/>
+        <w:rPr>
           <w:b/>
           <w:sz w:val="16"/>
           <w:szCs w:val="16"/>
-          <w:lang w:eastAsia="en-NZ"/>
-        </w:rPr>
-      </w:pPr>
-      <w:r>
-        <w:rPr>
-          <w:rFonts w:eastAsia="Times New Roman" w:cstheme="minorHAnsi"/>
+        </w:rPr>
+      </w:pPr>
+      <w:r>
+        <w:rPr>
           <w:b/>
           <w:sz w:val="16"/>
           <w:szCs w:val="16"/>
-          <w:lang w:eastAsia="en-NZ"/>
-        </w:rPr>
-        <w:t>Interface Config</w:t>
-      </w:r>
-    </w:p>
-    <w:p>
-      <w:pPr>
-        <w:spacing w:after="0" w:line="240" w:lineRule="auto"/>
-        <w:rPr>
-          <w:rFonts w:eastAsia="Times New Roman" w:cstheme="minorHAnsi"/>
-          <w:sz w:val="16"/>
-          <w:szCs w:val="16"/>
-          <w:lang w:eastAsia="en-NZ"/>
-        </w:rPr>
-      </w:pPr>
-      <w:r>
-        <w:rPr>
-          <w:rFonts w:eastAsia="Times New Roman" w:cstheme="minorHAnsi"/>
-          <w:sz w:val="16"/>
-          <w:szCs w:val="16"/>
-          <w:lang w:eastAsia="en-NZ"/>
-        </w:rPr>
-        <w:t>int g0/0</w:t>
-      </w:r>
-    </w:p>
-    <w:p>
-      <w:pPr>
-        <w:spacing w:after="0" w:line="240" w:lineRule="auto"/>
-        <w:rPr>
-          <w:rFonts w:eastAsia="Times New Roman" w:cstheme="minorHAnsi"/>
-          <w:sz w:val="16"/>
-          <w:szCs w:val="16"/>
-          <w:lang w:eastAsia="en-NZ"/>
-        </w:rPr>
-      </w:pPr>
-      <w:r>
-        <w:rPr>
-          <w:rFonts w:eastAsia="Times New Roman" w:cstheme="minorHAnsi"/>
-          <w:sz w:val="16"/>
-          <w:szCs w:val="16"/>
-          <w:lang w:eastAsia="en-NZ"/>
-        </w:rPr>
-        <w:t>ip address 10.7.50.5 255.255.255.252</w:t>
-      </w:r>
-    </w:p>
-    <w:p>
-      <w:pPr>
-        <w:spacing w:after="0" w:line="240" w:lineRule="auto"/>
-        <w:rPr>
-          <w:rFonts w:eastAsia="Times New Roman" w:cstheme="minorHAnsi"/>
-          <w:sz w:val="16"/>
-          <w:szCs w:val="16"/>
-          <w:lang w:eastAsia="en-NZ"/>
-        </w:rPr>
-      </w:pPr>
-      <w:r>
-        <w:rPr>
-          <w:rFonts w:eastAsia="Times New Roman" w:cstheme="minorHAnsi"/>
-          <w:sz w:val="16"/>
-          <w:szCs w:val="16"/>
-          <w:lang w:eastAsia="en-NZ"/>
-        </w:rPr>
-        <w:t>no shut</w:t>
-      </w:r>
-    </w:p>
-    <w:p>
-      <w:pPr>
-        <w:spacing w:after="0" w:line="240" w:lineRule="auto"/>
-        <w:rPr>
-          <w:rFonts w:eastAsia="Times New Roman" w:cstheme="minorHAnsi"/>
-          <w:sz w:val="16"/>
-          <w:szCs w:val="16"/>
-          <w:lang w:eastAsia="en-NZ"/>
-        </w:rPr>
-      </w:pPr>
-      <w:r>
-        <w:rPr>
-          <w:rFonts w:eastAsia="Times New Roman" w:cstheme="minorHAnsi"/>
-          <w:sz w:val="16"/>
-          <w:szCs w:val="16"/>
-          <w:lang w:eastAsia="en-NZ"/>
-        </w:rPr>
-        <w:t>int g0/1</w:t>
-      </w:r>
-    </w:p>
-    <w:p>
-      <w:pPr>
-        <w:spacing w:after="0" w:line="240" w:lineRule="auto"/>
-        <w:rPr>
-          <w:rFonts w:eastAsia="Times New Roman" w:cstheme="minorHAnsi"/>
-          <w:sz w:val="16"/>
-          <w:szCs w:val="16"/>
-          <w:lang w:eastAsia="en-NZ"/>
-        </w:rPr>
-      </w:pPr>
-      <w:r>
-        <w:rPr>
-          <w:rFonts w:eastAsia="Times New Roman" w:cstheme="minorHAnsi"/>
-          <w:sz w:val="16"/>
-          <w:szCs w:val="16"/>
-          <w:lang w:eastAsia="en-NZ"/>
-        </w:rPr>
-        <w:t>ip address 10.7.50.2 255.255.255.252</w:t>
-      </w:r>
-    </w:p>
-    <w:p>
-      <w:pPr>
-        <w:spacing w:after="0" w:line="240" w:lineRule="auto"/>
-        <w:rPr>
-          <w:rFonts w:eastAsia="Times New Roman" w:cstheme="minorHAnsi"/>
-          <w:sz w:val="16"/>
-          <w:szCs w:val="16"/>
-          <w:lang w:eastAsia="en-NZ"/>
-        </w:rPr>
-      </w:pPr>
-      <w:r>
-        <w:rPr>
-          <w:rFonts w:eastAsia="Times New Roman" w:cstheme="minorHAnsi"/>
-          <w:sz w:val="16"/>
-          <w:szCs w:val="16"/>
-          <w:lang w:eastAsia="en-NZ"/>
-        </w:rPr>
-        <w:t>no shut</w:t>
-      </w:r>
-    </w:p>
-    <w:p>
-      <w:pPr>
-        <w:spacing w:after="0" w:line="240" w:lineRule="auto"/>
-        <w:rPr>
-          <w:rFonts w:eastAsia="Times New Roman" w:cstheme="minorHAnsi"/>
-          <w:sz w:val="16"/>
-          <w:szCs w:val="16"/>
-          <w:lang w:eastAsia="en-NZ"/>
-        </w:rPr>
-      </w:pPr>
-      <w:r>
-        <w:rPr>
-          <w:rFonts w:eastAsia="Times New Roman" w:cstheme="minorHAnsi"/>
-          <w:sz w:val="16"/>
-          <w:szCs w:val="16"/>
-          <w:lang w:eastAsia="en-NZ"/>
-        </w:rPr>
-        <w:t>int g0/3</w:t>
-      </w:r>
-    </w:p>
-    <w:p>
-      <w:pPr>
-        <w:spacing w:after="0" w:line="240" w:lineRule="auto"/>
-        <w:rPr>
-          <w:rFonts w:eastAsia="Times New Roman" w:cstheme="minorHAnsi"/>
-          <w:sz w:val="16"/>
-          <w:szCs w:val="16"/>
-          <w:lang w:eastAsia="en-NZ"/>
-        </w:rPr>
-      </w:pPr>
-      <w:r>
-        <w:rPr>
-          <w:rFonts w:eastAsia="Times New Roman" w:cstheme="minorHAnsi"/>
-          <w:sz w:val="16"/>
-          <w:szCs w:val="16"/>
-          <w:lang w:eastAsia="en-NZ"/>
-        </w:rPr>
-        <w:t>ip address 172.16.17.5 255.255.255.252</w:t>
-      </w:r>
-    </w:p>
-    <w:p>
-      <w:pPr>
-        <w:spacing w:after="0" w:line="240" w:lineRule="auto"/>
-        <w:rPr>
-          <w:rFonts w:eastAsia="Times New Roman" w:cstheme="minorHAnsi"/>
-          <w:sz w:val="16"/>
-          <w:szCs w:val="16"/>
-          <w:lang w:eastAsia="en-NZ"/>
-        </w:rPr>
-      </w:pPr>
-      <w:r>
-        <w:rPr>
-          <w:rFonts w:eastAsia="Times New Roman" w:cstheme="minorHAnsi"/>
-          <w:sz w:val="16"/>
-          <w:szCs w:val="16"/>
-          <w:lang w:eastAsia="en-NZ"/>
-        </w:rPr>
-        <w:t>no shut</w:t>
-      </w:r>
-    </w:p>
-    <w:p>
-      <w:pPr>
-        <w:spacing w:after="0" w:line="240" w:lineRule="auto"/>
-        <w:rPr>
-          <w:rFonts w:eastAsia="Times New Roman" w:cstheme="minorHAnsi"/>
-          <w:sz w:val="16"/>
-          <w:szCs w:val="16"/>
-          <w:lang w:eastAsia="en-NZ"/>
-        </w:rPr>
-      </w:pPr>
-    </w:p>
-    <w:p>
-      <w:pPr>
-        <w:spacing w:after="0" w:line="240" w:lineRule="auto"/>
-        <w:rPr>
-          <w:sz w:val="16"/>
-          <w:szCs w:val="16"/>
-        </w:rPr>
-      </w:pPr>
-    </w:p>
-    <w:p>
-      <w:pPr>
-        <w:spacing w:after="0" w:line="240" w:lineRule="auto"/>
-        <w:rPr>
-          <w:sz w:val="16"/>
-          <w:szCs w:val="16"/>
-        </w:rPr>
-      </w:pPr>
-      <w:r>
-        <w:rPr>
-          <w:rFonts w:eastAsia="Times New Roman" w:cstheme="minorHAnsi"/>
-          <w:b/>
-          <w:sz w:val="16"/>
-          <w:szCs w:val="16"/>
-          <w:lang w:eastAsia="en-NZ"/>
-        </w:rPr>
-        <w:t>OSPF Config:</w:t>
-      </w:r>
-      <w:r>
-        <w:rPr>
-          <w:sz w:val="16"/>
-          <w:szCs w:val="16"/>
-        </w:rPr>
-        <w:t xml:space="preserve"> </w:t>
-      </w:r>
-    </w:p>
-    <w:p>
-      <w:pPr>
-        <w:spacing w:after="0" w:line="240" w:lineRule="auto"/>
-        <w:rPr>
-          <w:sz w:val="16"/>
-          <w:szCs w:val="16"/>
-        </w:rPr>
-      </w:pPr>
-      <w:r>
-        <w:rPr>
-          <w:sz w:val="16"/>
-          <w:szCs w:val="16"/>
-        </w:rPr>
-        <w:t>router ospf 1</w:t>
-      </w:r>
-    </w:p>
-    <w:p>
-      <w:pPr>
-        <w:spacing w:after="0" w:line="240" w:lineRule="auto"/>
-        <w:rPr>
-          <w:sz w:val="16"/>
-          <w:szCs w:val="16"/>
-        </w:rPr>
-      </w:pPr>
-      <w:r>
-        <w:rPr>
-          <w:sz w:val="16"/>
-          <w:szCs w:val="16"/>
-        </w:rPr>
-        <w:t xml:space="preserve">router-id </w:t>
-      </w:r>
-      <w:r>
-        <w:rPr>
-          <w:sz w:val="16"/>
-          <w:szCs w:val="16"/>
-        </w:rPr>
-        <w:t>2.2.2.2</w:t>
-      </w:r>
-    </w:p>
-    <w:p>
-      <w:pPr>
-        <w:spacing w:after="0" w:line="240" w:lineRule="auto"/>
-        <w:rPr>
-          <w:sz w:val="16"/>
-          <w:szCs w:val="16"/>
-        </w:rPr>
-      </w:pPr>
-      <w:r>
-        <w:rPr>
-          <w:sz w:val="16"/>
-          <w:szCs w:val="16"/>
-        </w:rPr>
-        <w:t>log-adjacency-changes</w:t>
-      </w:r>
-    </w:p>
-    <w:p>
-      <w:pPr>
-        <w:spacing w:after="0" w:line="240" w:lineRule="auto"/>
-        <w:rPr>
-          <w:sz w:val="16"/>
-          <w:szCs w:val="16"/>
-        </w:rPr>
-      </w:pPr>
-      <w:r>
-        <w:rPr>
-          <w:sz w:val="16"/>
-          <w:szCs w:val="16"/>
-        </w:rPr>
-        <w:t>network 10.7.50.</w:t>
-      </w:r>
-      <w:r>
-        <w:rPr>
-          <w:sz w:val="16"/>
-          <w:szCs w:val="16"/>
-        </w:rPr>
-        <w:t>2</w:t>
-      </w:r>
-      <w:r>
-        <w:rPr>
-          <w:sz w:val="16"/>
-          <w:szCs w:val="16"/>
-        </w:rPr>
-        <w:t xml:space="preserve"> 0.0.0.0 area 0</w:t>
-      </w:r>
-    </w:p>
-    <w:p>
-      <w:pPr>
-        <w:spacing w:after="0" w:line="240" w:lineRule="auto"/>
-        <w:rPr>
-          <w:sz w:val="16"/>
-          <w:szCs w:val="16"/>
-        </w:rPr>
-      </w:pPr>
-      <w:r>
-        <w:rPr>
-          <w:sz w:val="16"/>
-          <w:szCs w:val="16"/>
-        </w:rPr>
-        <w:t>network 10.7.50.</w:t>
-      </w:r>
-      <w:r>
-        <w:rPr>
-          <w:sz w:val="16"/>
-          <w:szCs w:val="16"/>
-        </w:rPr>
-        <w:t>5</w:t>
-      </w:r>
-      <w:r>
-        <w:rPr>
-          <w:sz w:val="16"/>
-          <w:szCs w:val="16"/>
-        </w:rPr>
-        <w:t xml:space="preserve"> 0.0.0.0 area 0</w:t>
-      </w:r>
-    </w:p>
-    <w:p>
-      <w:pPr>
-        <w:spacing w:after="0" w:line="240" w:lineRule="auto"/>
-        <w:rPr>
-          <w:sz w:val="16"/>
-          <w:szCs w:val="16"/>
-        </w:rPr>
-      </w:pPr>
-      <w:r>
-        <w:rPr>
-          <w:sz w:val="16"/>
-          <w:szCs w:val="16"/>
-        </w:rPr>
-        <w:t>area 0 authentication message-digest</w:t>
-      </w:r>
-    </w:p>
-    <w:p>
-      <w:pPr>
-        <w:spacing w:after="0" w:line="240" w:lineRule="auto"/>
-        <w:rPr>
-          <w:sz w:val="16"/>
-          <w:szCs w:val="16"/>
-        </w:rPr>
-      </w:pPr>
-      <w:r>
-        <w:rPr>
-          <w:sz w:val="16"/>
-          <w:szCs w:val="16"/>
-        </w:rPr>
-        <w:t>exit</w:t>
-      </w:r>
-    </w:p>
-    <w:p>
-      <w:pPr>
-        <w:spacing w:after="0" w:line="240" w:lineRule="auto"/>
-        <w:rPr>
-          <w:sz w:val="16"/>
-          <w:szCs w:val="16"/>
-        </w:rPr>
-      </w:pPr>
-      <w:r>
-        <w:rPr>
-          <w:sz w:val="16"/>
-          <w:szCs w:val="16"/>
-        </w:rPr>
-        <w:t>int g0/0</w:t>
-      </w:r>
-    </w:p>
-    <w:p>
-      <w:pPr>
-        <w:spacing w:after="0" w:line="240" w:lineRule="auto"/>
-        <w:rPr>
-          <w:sz w:val="16"/>
-          <w:szCs w:val="16"/>
-        </w:rPr>
-      </w:pPr>
-      <w:r>
-        <w:rPr>
-          <w:sz w:val="16"/>
-          <w:szCs w:val="16"/>
-        </w:rPr>
-        <w:t>ip ospf message-digest-key 1 md5 P@ssw0rd</w:t>
-      </w:r>
-    </w:p>
-    <w:p>
-      <w:pPr>
-        <w:spacing w:after="0" w:line="240" w:lineRule="auto"/>
-        <w:rPr>
-          <w:sz w:val="16"/>
-          <w:szCs w:val="16"/>
-        </w:rPr>
-      </w:pPr>
-      <w:r>
-        <w:rPr>
-          <w:sz w:val="16"/>
-          <w:szCs w:val="16"/>
-        </w:rPr>
-        <w:t>int g0/1</w:t>
-      </w:r>
-    </w:p>
-    <w:p>
-      <w:pPr>
-        <w:spacing w:after="0" w:line="240" w:lineRule="auto"/>
-        <w:rPr>
-          <w:sz w:val="16"/>
-          <w:szCs w:val="16"/>
-        </w:rPr>
-      </w:pPr>
-      <w:r>
-        <w:rPr>
-          <w:sz w:val="16"/>
-          <w:szCs w:val="16"/>
-        </w:rPr>
-        <w:t>ip ospf message-digest-key 1 md5 P@ssw0rd</w:t>
-      </w:r>
-    </w:p>
-    <w:p>
-      <w:pPr>
-        <w:spacing w:after="0" w:line="240" w:lineRule="auto"/>
-        <w:rPr>
-          <w:sz w:val="16"/>
-          <w:szCs w:val="16"/>
-        </w:rPr>
-      </w:pPr>
-    </w:p>
-    <w:p>
-      <w:pPr>
-        <w:pStyle w:val="Heading2"/>
-      </w:pPr>
-      <w:r>
-        <w:t>SiteB</w:t>
-      </w:r>
-    </w:p>
-    <w:p>
-      <w:pPr>
-        <w:spacing w:after="0" w:line="240" w:lineRule="auto"/>
-        <w:rPr>
-          <w:b/>
-          <w:sz w:val="16"/>
-          <w:szCs w:val="16"/>
-        </w:rPr>
-      </w:pPr>
-      <w:r>
-        <w:rPr>
-          <w:b/>
-          <w:sz w:val="16"/>
-          <w:szCs w:val="16"/>
         </w:rPr>
         <w:t>Interface Config:</w:t>
       </w:r>
@@ -1156,6 +1722,22 @@
           <w:szCs w:val="16"/>
         </w:rPr>
         <w:t>ip address 10.7.50.14 255.255.255.252</w:t>
+      </w:r>
+    </w:p>
+    <w:p>
+      <w:pPr>
+        <w:spacing w:after="0" w:line="240" w:lineRule="auto"/>
+        <w:rPr>
+          <w:sz w:val="16"/>
+          <w:szCs w:val="16"/>
+        </w:rPr>
+      </w:pPr>
+      <w:r>
+        <w:rPr>
+          <w:sz w:val="16"/>
+          <w:szCs w:val="16"/>
+        </w:rPr>
+        <w:t>ip ospf priority 0</w:t>
       </w:r>
     </w:p>
     <w:p>
@@ -1245,7 +1827,6 @@
           <w:sz w:val="16"/>
           <w:szCs w:val="16"/>
         </w:rPr>
-        <w:lastRenderedPageBreak/>
         <w:t>OSPF Config:</w:t>
       </w:r>
     </w:p>
@@ -1372,8 +1953,6 @@
         </w:rPr>
         <w:t>network 10.7.50.14 0.0.0.0 area 1</w:t>
       </w:r>
-      <w:bookmarkStart w:id="0" w:name="_GoBack"/>
-      <w:bookmarkEnd w:id="0"/>
     </w:p>
     <w:p>
       <w:pPr>

</xml_diff>

<commit_message>
Started lab or VFRs
</commit_message>
<xml_diff>
--- a/Assignment 3/Config.docx
+++ b/Assignment 3/Config.docx
@@ -719,6 +719,35 @@
         </w:rPr>
         <w:t>r 10.7.50.2 remote-as 65007</w:t>
       </w:r>
+      <w:r>
+        <w:rPr>
+          <w:sz w:val="16"/>
+          <w:szCs w:val="16"/>
+        </w:rPr>
+        <w:tab/>
+      </w:r>
+      <w:r>
+        <w:rPr>
+          <w:sz w:val="16"/>
+          <w:szCs w:val="16"/>
+        </w:rPr>
+        <w:tab/>
+      </w:r>
+      <w:r>
+        <w:rPr>
+          <w:sz w:val="16"/>
+          <w:szCs w:val="16"/>
+        </w:rPr>
+        <w:tab/>
+      </w:r>
+      <w:r>
+        <w:rPr>
+          <w:sz w:val="16"/>
+          <w:szCs w:val="16"/>
+          <w:highlight w:val="yellow"/>
+        </w:rPr>
+        <w:t>???Peer with Lo0???</w:t>
+      </w:r>
     </w:p>
     <w:p>
       <w:pPr>
@@ -1416,171 +1445,151 @@
           <w:sz w:val="16"/>
           <w:szCs w:val="16"/>
         </w:rPr>
-        <w:t>neighbor 10.7.50.</w:t>
-      </w:r>
-      <w:r>
-        <w:rPr>
-          <w:sz w:val="16"/>
-          <w:szCs w:val="16"/>
-        </w:rPr>
-        <w:t>1</w:t>
-      </w:r>
-      <w:r>
-        <w:rPr>
-          <w:sz w:val="16"/>
-          <w:szCs w:val="16"/>
-        </w:rPr>
-        <w:t xml:space="preserve"> remote-as 65007</w:t>
-      </w:r>
-    </w:p>
-    <w:p>
-      <w:pPr>
-        <w:spacing w:after="0" w:line="240" w:lineRule="auto"/>
-        <w:rPr>
-          <w:sz w:val="16"/>
-          <w:szCs w:val="16"/>
-        </w:rPr>
-      </w:pPr>
-      <w:r>
-        <w:rPr>
-          <w:sz w:val="16"/>
-          <w:szCs w:val="16"/>
-        </w:rPr>
-        <w:t>neighbor 172.16.17.</w:t>
-      </w:r>
-      <w:r>
-        <w:rPr>
-          <w:sz w:val="16"/>
-          <w:szCs w:val="16"/>
-        </w:rPr>
-        <w:t>6</w:t>
-      </w:r>
-      <w:r>
-        <w:rPr>
-          <w:sz w:val="16"/>
-          <w:szCs w:val="16"/>
-        </w:rPr>
-        <w:t xml:space="preserve"> remote-as 4700</w:t>
-      </w:r>
-    </w:p>
-    <w:p>
-      <w:pPr>
-        <w:spacing w:after="0" w:line="240" w:lineRule="auto"/>
-        <w:rPr>
-          <w:sz w:val="16"/>
-          <w:szCs w:val="16"/>
-        </w:rPr>
-      </w:pPr>
-    </w:p>
-    <w:p>
-      <w:pPr>
-        <w:spacing w:after="0" w:line="240" w:lineRule="auto"/>
-        <w:rPr>
-          <w:sz w:val="16"/>
-          <w:szCs w:val="16"/>
-        </w:rPr>
-      </w:pPr>
-      <w:r>
-        <w:rPr>
-          <w:sz w:val="16"/>
-          <w:szCs w:val="16"/>
-        </w:rPr>
-        <w:t>neighbor 172.16.17.</w:t>
-      </w:r>
-      <w:r>
-        <w:rPr>
-          <w:sz w:val="16"/>
-          <w:szCs w:val="16"/>
-        </w:rPr>
-        <w:t>6</w:t>
-      </w:r>
-      <w:r>
-        <w:rPr>
-          <w:sz w:val="16"/>
-          <w:szCs w:val="16"/>
-        </w:rPr>
-        <w:t xml:space="preserve"> route-map LOCAL-ONLY</w:t>
-      </w:r>
-      <w:r>
-        <w:rPr>
-          <w:sz w:val="16"/>
-          <w:szCs w:val="16"/>
-        </w:rPr>
-        <w:t>-PREPEND</w:t>
-      </w:r>
-      <w:r>
-        <w:rPr>
-          <w:sz w:val="16"/>
-          <w:szCs w:val="16"/>
-        </w:rPr>
-        <w:t xml:space="preserve"> out</w:t>
-      </w:r>
-    </w:p>
-    <w:p>
-      <w:pPr>
-        <w:spacing w:after="0" w:line="240" w:lineRule="auto"/>
-        <w:rPr>
-          <w:sz w:val="16"/>
-          <w:szCs w:val="16"/>
-        </w:rPr>
-      </w:pPr>
-    </w:p>
-    <w:p>
-      <w:pPr>
-        <w:spacing w:after="0" w:line="240" w:lineRule="auto"/>
-        <w:rPr>
-          <w:sz w:val="16"/>
-          <w:szCs w:val="16"/>
-        </w:rPr>
-      </w:pPr>
-      <w:r>
-        <w:rPr>
-          <w:sz w:val="16"/>
-          <w:szCs w:val="16"/>
-        </w:rPr>
-        <w:t>route-map LOCAL-ONLY-PREPEND permit 10</w:t>
-      </w:r>
-    </w:p>
-    <w:p>
-      <w:pPr>
-        <w:spacing w:after="0" w:line="240" w:lineRule="auto"/>
-        <w:rPr>
-          <w:sz w:val="16"/>
-          <w:szCs w:val="16"/>
-        </w:rPr>
-      </w:pPr>
-      <w:r>
-        <w:rPr>
-          <w:sz w:val="16"/>
-          <w:szCs w:val="16"/>
-        </w:rPr>
-        <w:t>match as-path 1</w:t>
-      </w:r>
-    </w:p>
-    <w:p>
-      <w:pPr>
-        <w:spacing w:after="0" w:line="240" w:lineRule="auto"/>
-        <w:rPr>
-          <w:sz w:val="16"/>
-          <w:szCs w:val="16"/>
-        </w:rPr>
-      </w:pPr>
-      <w:r>
-        <w:rPr>
-          <w:sz w:val="16"/>
-          <w:szCs w:val="16"/>
-        </w:rPr>
-        <w:t>set as-path prepend 65007</w:t>
-      </w:r>
-      <w:r>
-        <w:rPr>
-          <w:sz w:val="16"/>
-          <w:szCs w:val="16"/>
-        </w:rPr>
-        <w:t xml:space="preserve"> 65007</w:t>
+        <w:t>neighbor 10.7.50.1 remote-as 65007</w:t>
+      </w:r>
+      <w:r>
+        <w:rPr>
+          <w:sz w:val="16"/>
+          <w:szCs w:val="16"/>
+        </w:rPr>
+        <w:tab/>
+      </w:r>
+      <w:r>
+        <w:rPr>
+          <w:sz w:val="16"/>
+          <w:szCs w:val="16"/>
+        </w:rPr>
+        <w:tab/>
+      </w:r>
+      <w:r>
+        <w:rPr>
+          <w:sz w:val="16"/>
+          <w:szCs w:val="16"/>
+        </w:rPr>
+        <w:tab/>
+      </w:r>
+      <w:r>
+        <w:rPr>
+          <w:sz w:val="16"/>
+          <w:szCs w:val="16"/>
+        </w:rPr>
+        <w:tab/>
+      </w:r>
+      <w:r>
+        <w:rPr>
+          <w:sz w:val="16"/>
+          <w:szCs w:val="16"/>
+          <w:highlight w:val="yellow"/>
+        </w:rPr>
+        <w:t>???Peer with Lo0???</w:t>
       </w:r>
       <w:bookmarkStart w:id="0" w:name="_GoBack"/>
       <w:bookmarkEnd w:id="0"/>
+    </w:p>
+    <w:p>
+      <w:pPr>
+        <w:spacing w:after="0" w:line="240" w:lineRule="auto"/>
+        <w:rPr>
+          <w:sz w:val="16"/>
+          <w:szCs w:val="16"/>
+        </w:rPr>
+      </w:pPr>
+      <w:r>
+        <w:rPr>
+          <w:sz w:val="16"/>
+          <w:szCs w:val="16"/>
+        </w:rPr>
+        <w:t>neighbor 172.16.17.6 remote-as 4700</w:t>
+      </w:r>
+    </w:p>
+    <w:p>
+      <w:pPr>
+        <w:spacing w:after="0" w:line="240" w:lineRule="auto"/>
+        <w:rPr>
+          <w:sz w:val="16"/>
+          <w:szCs w:val="16"/>
+        </w:rPr>
+      </w:pPr>
+    </w:p>
+    <w:p>
+      <w:pPr>
+        <w:spacing w:after="0" w:line="240" w:lineRule="auto"/>
+        <w:rPr>
+          <w:sz w:val="16"/>
+          <w:szCs w:val="16"/>
+        </w:rPr>
+      </w:pPr>
+      <w:r>
+        <w:rPr>
+          <w:sz w:val="16"/>
+          <w:szCs w:val="16"/>
+        </w:rPr>
+        <w:t>neighbor 172.16.17.6 route-map LOCAL-ONLY-PREPEND out</w:t>
+      </w:r>
+    </w:p>
+    <w:p>
+      <w:pPr>
+        <w:spacing w:after="0" w:line="240" w:lineRule="auto"/>
+        <w:rPr>
+          <w:sz w:val="16"/>
+          <w:szCs w:val="16"/>
+        </w:rPr>
+      </w:pPr>
+    </w:p>
+    <w:p>
+      <w:pPr>
+        <w:spacing w:after="0" w:line="240" w:lineRule="auto"/>
+        <w:rPr>
+          <w:sz w:val="16"/>
+          <w:szCs w:val="16"/>
+        </w:rPr>
+      </w:pPr>
+      <w:r>
+        <w:rPr>
+          <w:sz w:val="16"/>
+          <w:szCs w:val="16"/>
+        </w:rPr>
+        <w:t>route-map LOCAL-ONLY-PREPEND permit 10</w:t>
+      </w:r>
+    </w:p>
+    <w:p>
+      <w:pPr>
+        <w:spacing w:after="0" w:line="240" w:lineRule="auto"/>
+        <w:rPr>
+          <w:sz w:val="16"/>
+          <w:szCs w:val="16"/>
+        </w:rPr>
+      </w:pPr>
+      <w:r>
+        <w:rPr>
+          <w:sz w:val="16"/>
+          <w:szCs w:val="16"/>
+        </w:rPr>
+        <w:t>match as-path 1</w:t>
+      </w:r>
+    </w:p>
+    <w:p>
+      <w:pPr>
+        <w:spacing w:after="0" w:line="240" w:lineRule="auto"/>
+        <w:rPr>
+          <w:sz w:val="16"/>
+          <w:szCs w:val="16"/>
+        </w:rPr>
+      </w:pPr>
+      <w:r>
+        <w:rPr>
+          <w:sz w:val="16"/>
+          <w:szCs w:val="16"/>
+        </w:rPr>
+        <w:t>set as-path prepend 65007</w:t>
+      </w:r>
+      <w:r>
+        <w:rPr>
+          <w:sz w:val="16"/>
+          <w:szCs w:val="16"/>
+        </w:rPr>
+        <w:t xml:space="preserve"> 65007</w:t>
+      </w:r>
     </w:p>
     <w:p>
       <w:pPr>

</xml_diff>

<commit_message>
Continuing to work on assignment
</commit_message>
<xml_diff>
--- a/Assignment 3/Config.docx
+++ b/Assignment 3/Config.docx
@@ -579,6 +579,22 @@
           <w:sz w:val="16"/>
           <w:szCs w:val="16"/>
         </w:rPr>
+        <w:t>area 1 stub</w:t>
+      </w:r>
+    </w:p>
+    <w:p>
+      <w:pPr>
+        <w:spacing w:after="0" w:line="240" w:lineRule="auto"/>
+        <w:rPr>
+          <w:sz w:val="16"/>
+          <w:szCs w:val="16"/>
+        </w:rPr>
+      </w:pPr>
+      <w:r>
+        <w:rPr>
+          <w:sz w:val="16"/>
+          <w:szCs w:val="16"/>
+        </w:rPr>
         <w:t>exit</w:t>
       </w:r>
     </w:p>
@@ -804,6 +820,47 @@
           <w:szCs w:val="16"/>
         </w:rPr>
         <w:t>neighbor 172.16.17.2 remote-as 4700</w:t>
+      </w:r>
+    </w:p>
+    <w:p>
+      <w:pPr>
+        <w:spacing w:after="0" w:line="240" w:lineRule="auto"/>
+        <w:rPr>
+          <w:sz w:val="16"/>
+          <w:szCs w:val="16"/>
+        </w:rPr>
+      </w:pPr>
+    </w:p>
+    <w:p>
+      <w:pPr>
+        <w:spacing w:after="0" w:line="240" w:lineRule="auto"/>
+        <w:rPr>
+          <w:sz w:val="16"/>
+          <w:szCs w:val="16"/>
+        </w:rPr>
+      </w:pPr>
+      <w:r>
+        <w:rPr>
+          <w:sz w:val="16"/>
+          <w:szCs w:val="16"/>
+        </w:rPr>
+        <w:t>network 10.7.0.0 mask 255.255.0.0</w:t>
+      </w:r>
+    </w:p>
+    <w:p>
+      <w:pPr>
+        <w:spacing w:after="0" w:line="240" w:lineRule="auto"/>
+        <w:rPr>
+          <w:sz w:val="16"/>
+          <w:szCs w:val="16"/>
+        </w:rPr>
+      </w:pPr>
+      <w:r>
+        <w:rPr>
+          <w:sz w:val="16"/>
+          <w:szCs w:val="16"/>
+        </w:rPr>
+        <w:t>network 10.8.0.0 mask 255.255.0.0</w:t>
       </w:r>
     </w:p>
     <w:p>
@@ -1363,191 +1420,6 @@
         </w:rPr>
         <w:t>area 0 authentication message-digest</w:t>
       </w:r>
-    </w:p>
-    <w:p>
-      <w:pPr>
-        <w:spacing w:after="0" w:line="240" w:lineRule="auto"/>
-        <w:rPr>
-          <w:sz w:val="16"/>
-          <w:szCs w:val="16"/>
-        </w:rPr>
-      </w:pPr>
-      <w:r>
-        <w:rPr>
-          <w:sz w:val="16"/>
-          <w:szCs w:val="16"/>
-        </w:rPr>
-        <w:t>exit</w:t>
-      </w:r>
-    </w:p>
-    <w:p>
-      <w:pPr>
-        <w:spacing w:after="0" w:line="240" w:lineRule="auto"/>
-        <w:rPr>
-          <w:sz w:val="16"/>
-          <w:szCs w:val="16"/>
-        </w:rPr>
-      </w:pPr>
-      <w:r>
-        <w:rPr>
-          <w:sz w:val="16"/>
-          <w:szCs w:val="16"/>
-        </w:rPr>
-        <w:t>int g0/0</w:t>
-      </w:r>
-    </w:p>
-    <w:p>
-      <w:pPr>
-        <w:spacing w:after="0" w:line="240" w:lineRule="auto"/>
-        <w:rPr>
-          <w:sz w:val="16"/>
-          <w:szCs w:val="16"/>
-        </w:rPr>
-      </w:pPr>
-      <w:r>
-        <w:rPr>
-          <w:sz w:val="16"/>
-          <w:szCs w:val="16"/>
-        </w:rPr>
-        <w:t>ip ospf message-digest-key 1 md5 P@ssw0rd</w:t>
-      </w:r>
-    </w:p>
-    <w:p>
-      <w:pPr>
-        <w:spacing w:after="0" w:line="240" w:lineRule="auto"/>
-        <w:rPr>
-          <w:sz w:val="16"/>
-          <w:szCs w:val="16"/>
-        </w:rPr>
-      </w:pPr>
-      <w:r>
-        <w:rPr>
-          <w:sz w:val="16"/>
-          <w:szCs w:val="16"/>
-        </w:rPr>
-        <w:t>int g0/1</w:t>
-      </w:r>
-    </w:p>
-    <w:p>
-      <w:pPr>
-        <w:spacing w:after="0" w:line="240" w:lineRule="auto"/>
-        <w:rPr>
-          <w:sz w:val="16"/>
-          <w:szCs w:val="16"/>
-        </w:rPr>
-      </w:pPr>
-      <w:r>
-        <w:rPr>
-          <w:sz w:val="16"/>
-          <w:szCs w:val="16"/>
-        </w:rPr>
-        <w:t>ip ospf message-digest-key 1 md5 P@ssw0rd</w:t>
-      </w:r>
-    </w:p>
-    <w:p>
-      <w:pPr>
-        <w:spacing w:after="0" w:line="240" w:lineRule="auto"/>
-        <w:rPr>
-          <w:sz w:val="16"/>
-          <w:szCs w:val="16"/>
-        </w:rPr>
-      </w:pPr>
-    </w:p>
-    <w:p>
-      <w:pPr>
-        <w:spacing w:after="0" w:line="240" w:lineRule="auto"/>
-        <w:rPr>
-          <w:b/>
-          <w:sz w:val="16"/>
-          <w:szCs w:val="16"/>
-        </w:rPr>
-      </w:pPr>
-      <w:r>
-        <w:rPr>
-          <w:b/>
-          <w:sz w:val="16"/>
-          <w:szCs w:val="16"/>
-        </w:rPr>
-        <w:t>BGP Config:</w:t>
-      </w:r>
-    </w:p>
-    <w:p>
-      <w:pPr>
-        <w:spacing w:after="0" w:line="240" w:lineRule="auto"/>
-        <w:rPr>
-          <w:sz w:val="16"/>
-          <w:szCs w:val="16"/>
-        </w:rPr>
-      </w:pPr>
-      <w:r>
-        <w:rPr>
-          <w:sz w:val="16"/>
-          <w:szCs w:val="16"/>
-        </w:rPr>
-        <w:t>router bgp 65007</w:t>
-      </w:r>
-    </w:p>
-    <w:p>
-      <w:pPr>
-        <w:spacing w:after="0" w:line="240" w:lineRule="auto"/>
-        <w:rPr>
-          <w:sz w:val="16"/>
-          <w:szCs w:val="16"/>
-        </w:rPr>
-      </w:pPr>
-      <w:r>
-        <w:rPr>
-          <w:sz w:val="16"/>
-          <w:szCs w:val="16"/>
-        </w:rPr>
-        <w:t>bgp router-id 2.2.2.2</w:t>
-      </w:r>
-    </w:p>
-    <w:p>
-      <w:pPr>
-        <w:spacing w:after="0" w:line="240" w:lineRule="auto"/>
-        <w:rPr>
-          <w:sz w:val="16"/>
-          <w:szCs w:val="16"/>
-        </w:rPr>
-      </w:pPr>
-      <w:r>
-        <w:rPr>
-          <w:sz w:val="16"/>
-          <w:szCs w:val="16"/>
-        </w:rPr>
-        <w:t xml:space="preserve">neighbor </w:t>
-      </w:r>
-      <w:r>
-        <w:rPr>
-          <w:sz w:val="16"/>
-          <w:szCs w:val="16"/>
-        </w:rPr>
-        <w:t>1.1.1.1</w:t>
-      </w:r>
-      <w:r>
-        <w:rPr>
-          <w:sz w:val="16"/>
-          <w:szCs w:val="16"/>
-        </w:rPr>
-        <w:t xml:space="preserve"> remote-as 65007</w:t>
-      </w:r>
-    </w:p>
-    <w:p>
-      <w:pPr>
-        <w:spacing w:after="0" w:line="240" w:lineRule="auto"/>
-        <w:rPr>
-          <w:sz w:val="16"/>
-          <w:szCs w:val="16"/>
-        </w:rPr>
-      </w:pPr>
-      <w:r>
-        <w:rPr>
-          <w:sz w:val="16"/>
-          <w:szCs w:val="16"/>
-        </w:rPr>
-        <w:t>neighbor 1.1.1.1 update-source lo0</w:t>
-      </w:r>
       <w:bookmarkStart w:id="0" w:name="_GoBack"/>
       <w:bookmarkEnd w:id="0"/>
     </w:p>
@@ -1564,6 +1436,207 @@
           <w:sz w:val="16"/>
           <w:szCs w:val="16"/>
         </w:rPr>
+        <w:t>area 1 stub</w:t>
+      </w:r>
+    </w:p>
+    <w:p>
+      <w:pPr>
+        <w:spacing w:after="0" w:line="240" w:lineRule="auto"/>
+        <w:rPr>
+          <w:sz w:val="16"/>
+          <w:szCs w:val="16"/>
+        </w:rPr>
+      </w:pPr>
+      <w:r>
+        <w:rPr>
+          <w:sz w:val="16"/>
+          <w:szCs w:val="16"/>
+        </w:rPr>
+        <w:t>exit</w:t>
+      </w:r>
+    </w:p>
+    <w:p>
+      <w:pPr>
+        <w:spacing w:after="0" w:line="240" w:lineRule="auto"/>
+        <w:rPr>
+          <w:sz w:val="16"/>
+          <w:szCs w:val="16"/>
+        </w:rPr>
+      </w:pPr>
+      <w:r>
+        <w:rPr>
+          <w:sz w:val="16"/>
+          <w:szCs w:val="16"/>
+        </w:rPr>
+        <w:t>int g0/0</w:t>
+      </w:r>
+    </w:p>
+    <w:p>
+      <w:pPr>
+        <w:spacing w:after="0" w:line="240" w:lineRule="auto"/>
+        <w:rPr>
+          <w:sz w:val="16"/>
+          <w:szCs w:val="16"/>
+        </w:rPr>
+      </w:pPr>
+      <w:r>
+        <w:rPr>
+          <w:sz w:val="16"/>
+          <w:szCs w:val="16"/>
+        </w:rPr>
+        <w:t>ip ospf message-digest-key 1 md5 P@ssw0rd</w:t>
+      </w:r>
+    </w:p>
+    <w:p>
+      <w:pPr>
+        <w:spacing w:after="0" w:line="240" w:lineRule="auto"/>
+        <w:rPr>
+          <w:sz w:val="16"/>
+          <w:szCs w:val="16"/>
+        </w:rPr>
+      </w:pPr>
+      <w:r>
+        <w:rPr>
+          <w:sz w:val="16"/>
+          <w:szCs w:val="16"/>
+        </w:rPr>
+        <w:t>int g0/1</w:t>
+      </w:r>
+    </w:p>
+    <w:p>
+      <w:pPr>
+        <w:spacing w:after="0" w:line="240" w:lineRule="auto"/>
+        <w:rPr>
+          <w:sz w:val="16"/>
+          <w:szCs w:val="16"/>
+        </w:rPr>
+      </w:pPr>
+      <w:r>
+        <w:rPr>
+          <w:sz w:val="16"/>
+          <w:szCs w:val="16"/>
+        </w:rPr>
+        <w:t>ip ospf message-digest-key 1 md5 P@ssw0rd</w:t>
+      </w:r>
+    </w:p>
+    <w:p>
+      <w:pPr>
+        <w:spacing w:after="0" w:line="240" w:lineRule="auto"/>
+        <w:rPr>
+          <w:sz w:val="16"/>
+          <w:szCs w:val="16"/>
+        </w:rPr>
+      </w:pPr>
+    </w:p>
+    <w:p>
+      <w:pPr>
+        <w:spacing w:after="0" w:line="240" w:lineRule="auto"/>
+        <w:rPr>
+          <w:b/>
+          <w:sz w:val="16"/>
+          <w:szCs w:val="16"/>
+        </w:rPr>
+      </w:pPr>
+      <w:r>
+        <w:rPr>
+          <w:b/>
+          <w:sz w:val="16"/>
+          <w:szCs w:val="16"/>
+        </w:rPr>
+        <w:t>BGP Config:</w:t>
+      </w:r>
+    </w:p>
+    <w:p>
+      <w:pPr>
+        <w:spacing w:after="0" w:line="240" w:lineRule="auto"/>
+        <w:rPr>
+          <w:sz w:val="16"/>
+          <w:szCs w:val="16"/>
+        </w:rPr>
+      </w:pPr>
+      <w:r>
+        <w:rPr>
+          <w:sz w:val="16"/>
+          <w:szCs w:val="16"/>
+        </w:rPr>
+        <w:t>router bgp 65007</w:t>
+      </w:r>
+    </w:p>
+    <w:p>
+      <w:pPr>
+        <w:spacing w:after="0" w:line="240" w:lineRule="auto"/>
+        <w:rPr>
+          <w:sz w:val="16"/>
+          <w:szCs w:val="16"/>
+        </w:rPr>
+      </w:pPr>
+      <w:r>
+        <w:rPr>
+          <w:sz w:val="16"/>
+          <w:szCs w:val="16"/>
+        </w:rPr>
+        <w:t>bgp router-id 2.2.2.2</w:t>
+      </w:r>
+    </w:p>
+    <w:p>
+      <w:pPr>
+        <w:spacing w:after="0" w:line="240" w:lineRule="auto"/>
+        <w:rPr>
+          <w:sz w:val="16"/>
+          <w:szCs w:val="16"/>
+        </w:rPr>
+      </w:pPr>
+      <w:r>
+        <w:rPr>
+          <w:sz w:val="16"/>
+          <w:szCs w:val="16"/>
+        </w:rPr>
+        <w:t xml:space="preserve">neighbor </w:t>
+      </w:r>
+      <w:r>
+        <w:rPr>
+          <w:sz w:val="16"/>
+          <w:szCs w:val="16"/>
+        </w:rPr>
+        <w:t>1.1.1.1</w:t>
+      </w:r>
+      <w:r>
+        <w:rPr>
+          <w:sz w:val="16"/>
+          <w:szCs w:val="16"/>
+        </w:rPr>
+        <w:t xml:space="preserve"> remote-as 65007</w:t>
+      </w:r>
+    </w:p>
+    <w:p>
+      <w:pPr>
+        <w:spacing w:after="0" w:line="240" w:lineRule="auto"/>
+        <w:rPr>
+          <w:sz w:val="16"/>
+          <w:szCs w:val="16"/>
+        </w:rPr>
+      </w:pPr>
+      <w:r>
+        <w:rPr>
+          <w:sz w:val="16"/>
+          <w:szCs w:val="16"/>
+        </w:rPr>
+        <w:t>neighbor 1.1.1.1 update-source lo0</w:t>
+      </w:r>
+    </w:p>
+    <w:p>
+      <w:pPr>
+        <w:spacing w:after="0" w:line="240" w:lineRule="auto"/>
+        <w:rPr>
+          <w:sz w:val="16"/>
+          <w:szCs w:val="16"/>
+        </w:rPr>
+      </w:pPr>
+      <w:r>
+        <w:rPr>
+          <w:sz w:val="16"/>
+          <w:szCs w:val="16"/>
+        </w:rPr>
         <w:t>neighbor 172.16.17.6 remote-as 4700</w:t>
       </w:r>
     </w:p>
@@ -1590,6 +1663,31 @@
           <w:szCs w:val="16"/>
         </w:rPr>
         <w:t>neighbor 172.16.17.6 route-map LOCAL-ONLY-PREPEND out</w:t>
+      </w:r>
+    </w:p>
+    <w:p>
+      <w:pPr>
+        <w:spacing w:after="0" w:line="240" w:lineRule="auto"/>
+        <w:rPr>
+          <w:sz w:val="16"/>
+          <w:szCs w:val="16"/>
+        </w:rPr>
+      </w:pPr>
+    </w:p>
+    <w:p>
+      <w:pPr>
+        <w:spacing w:after="0" w:line="240" w:lineRule="auto"/>
+        <w:rPr>
+          <w:sz w:val="16"/>
+          <w:szCs w:val="16"/>
+        </w:rPr>
+      </w:pPr>
+      <w:r>
+        <w:rPr>
+          <w:sz w:val="16"/>
+          <w:szCs w:val="16"/>
+        </w:rPr>
+        <w:t>network 10.7.0.0 mask 255.255.0.0</w:t>
       </w:r>
     </w:p>
     <w:p>
@@ -2216,6 +2314,7 @@
     <w:lsdException w:name="HTML Sample" w:semiHidden="1" w:unhideWhenUsed="1"/>
     <w:lsdException w:name="HTML Typewriter" w:semiHidden="1" w:unhideWhenUsed="1"/>
     <w:lsdException w:name="HTML Variable" w:semiHidden="1" w:unhideWhenUsed="1"/>
+    <w:lsdException w:name="Normal Table" w:semiHidden="1" w:unhideWhenUsed="1"/>
     <w:lsdException w:name="annotation subject" w:semiHidden="1" w:unhideWhenUsed="1"/>
     <w:lsdException w:name="No List" w:semiHidden="1" w:unhideWhenUsed="1"/>
     <w:lsdException w:name="Outline List 1" w:semiHidden="1" w:unhideWhenUsed="1"/>
@@ -2259,8 +2358,10 @@
     <w:lsdException w:name="Table Elegant" w:semiHidden="1" w:unhideWhenUsed="1"/>
     <w:lsdException w:name="Table Professional" w:semiHidden="1" w:unhideWhenUsed="1"/>
     <w:lsdException w:name="Table Subtle 1" w:semiHidden="1" w:unhideWhenUsed="1"/>
+    <w:lsdException w:name="Table Subtle 2" w:semiHidden="1" w:unhideWhenUsed="1"/>
     <w:lsdException w:name="Table Web 1" w:semiHidden="1" w:unhideWhenUsed="1"/>
     <w:lsdException w:name="Table Web 2" w:semiHidden="1" w:unhideWhenUsed="1"/>
+    <w:lsdException w:name="Table Web 3" w:semiHidden="1" w:unhideWhenUsed="1"/>
     <w:lsdException w:name="Balloon Text" w:semiHidden="1" w:unhideWhenUsed="1"/>
     <w:lsdException w:name="Table Grid" w:uiPriority="59"/>
     <w:lsdException w:name="Table Theme" w:semiHidden="1" w:unhideWhenUsed="1"/>

</xml_diff>